<commit_message>
worked on upgrades of the report
</commit_message>
<xml_diff>
--- a/compte rendu TP NSI excel.docx
+++ b/compte rendu TP NSI excel.docx
@@ -2766,6 +2766,12 @@
       </w:r>
       <w:r>
         <w:t>pour</w:t>
+      </w:r>
+      <w:r>
+        <w:t>–</w:t>
+      </w:r>
+      <w:r>
+        <w:t>–</w:t>
       </w:r>
       <w:bookmarkStart w:id="0" w:name="_GoBack"/>
       <w:bookmarkEnd w:id="0"/>

</xml_diff>